<commit_message>
Share certificate list feature complete
</commit_message>
<xml_diff>
--- a/server/templates/share_certificate.docx
+++ b/server/templates/share_certificate.docx
@@ -24,6 +24,9 @@
       </w:r>
       <w:r>
         <w:rPr>
+          <w:b/>
+          <w:sz w:val="28"/>
+          <w:szCs w:val="28"/>
           <w:u w:val="dotted"/>
           <w:lang w:val="en-US"/>
         </w:rPr>
@@ -31,6 +34,9 @@
       </w:r>
       <w:r>
         <w:rPr>
+          <w:b/>
+          <w:sz w:val="28"/>
+          <w:szCs w:val="28"/>
           <w:u w:val="dotted"/>
           <w:lang w:val="en-US"/>
         </w:rPr>
@@ -79,12 +85,21 @@
         </w:rPr>
         <w:t>{</w:t>
       </w:r>
-      <w:r>
-        <w:rPr>
-          <w:u w:val="dotted"/>
-          <w:lang w:val="en-US"/>
-        </w:rPr>
-        <w:t>shares}</w:t>
+      <w:proofErr w:type="spellStart"/>
+      <w:r>
+        <w:rPr>
+          <w:u w:val="dotted"/>
+          <w:lang w:val="en-US"/>
+        </w:rPr>
+        <w:t>shares</w:t>
+      </w:r>
+      <w:proofErr w:type="spellEnd"/>
+      <w:r>
+        <w:rPr>
+          <w:u w:val="dotted"/>
+          <w:lang w:val="en-US"/>
+        </w:rPr>
+        <w:t>}</w:t>
       </w:r>
     </w:p>
     <w:p>
@@ -100,12 +115,18 @@
       <w:pPr>
         <w:jc w:val="center"/>
         <w:rPr>
+          <w:b/>
+          <w:sz w:val="28"/>
+          <w:szCs w:val="28"/>
           <w:u w:val="dotted"/>
           <w:lang w:val="en-US"/>
         </w:rPr>
       </w:pPr>
       <w:r>
         <w:rPr>
+          <w:b/>
+          <w:sz w:val="28"/>
+          <w:szCs w:val="28"/>
           <w:u w:val="dotted"/>
           <w:lang w:val="en-US"/>
         </w:rPr>
@@ -113,6 +134,9 @@
       </w:r>
       <w:r>
         <w:rPr>
+          <w:b/>
+          <w:sz w:val="28"/>
+          <w:szCs w:val="28"/>
           <w:u w:val="dotted"/>
           <w:lang w:val="en-US"/>
         </w:rPr>
@@ -156,7 +180,23 @@
           <w:b/>
           <w:lang w:val="en-US"/>
         </w:rPr>
-        <w:t>Capital Shs.</w:t>
+        <w:t xml:space="preserve">Capital </w:t>
+      </w:r>
+      <w:proofErr w:type="spellStart"/>
+      <w:r>
+        <w:rPr>
+          <w:b/>
+          <w:lang w:val="en-US"/>
+        </w:rPr>
+        <w:t>Shs</w:t>
+      </w:r>
+      <w:proofErr w:type="spellEnd"/>
+      <w:r>
+        <w:rPr>
+          <w:b/>
+          <w:lang w:val="en-US"/>
+        </w:rPr>
+        <w:t>.</w:t>
       </w:r>
       <w:r>
         <w:rPr>
@@ -166,6 +206,8 @@
       </w:r>
       <w:r>
         <w:rPr>
+          <w:sz w:val="26"/>
+          <w:szCs w:val="26"/>
           <w:u w:val="dotted"/>
           <w:lang w:val="en-US"/>
         </w:rPr>
@@ -173,17 +215,19 @@
       </w:r>
       <w:r>
         <w:rPr>
-          <w:u w:val="dotted"/>
-          <w:lang w:val="en-US"/>
-        </w:rPr>
-        <w:t>capital</w:t>
-      </w:r>
-      <w:r>
-        <w:rPr>
-          <w:u w:val="dotted"/>
-          <w:lang w:val="en-US"/>
-        </w:rPr>
-        <w:t xml:space="preserve">} </w:t>
+          <w:sz w:val="26"/>
+          <w:szCs w:val="26"/>
+          <w:u w:val="dotted"/>
+          <w:lang w:val="en-US"/>
+        </w:rPr>
+        <w:t>capital}</w:t>
+      </w:r>
+      <w:r>
+        <w:rPr>
+          <w:u w:val="dotted"/>
+          <w:lang w:val="en-US"/>
+        </w:rPr>
+        <w:t xml:space="preserve"> </w:t>
       </w:r>
       <w:r>
         <w:rPr>
@@ -200,6 +244,8 @@
       </w:r>
       <w:r>
         <w:rPr>
+          <w:sz w:val="26"/>
+          <w:szCs w:val="26"/>
           <w:u w:val="dotted"/>
           <w:lang w:val="en-US"/>
         </w:rPr>
@@ -207,6 +253,8 @@
       </w:r>
       <w:r>
         <w:rPr>
+          <w:sz w:val="26"/>
+          <w:szCs w:val="26"/>
           <w:u w:val="dotted"/>
           <w:lang w:val="en-US"/>
         </w:rPr>
@@ -237,7 +285,39 @@
         <w:rPr>
           <w:lang w:val="en-US"/>
         </w:rPr>
-        <w:t xml:space="preserve"> {par_value}</w:t>
+        <w:t xml:space="preserve"> </w:t>
+      </w:r>
+      <w:r>
+        <w:rPr>
+          <w:b/>
+          <w:sz w:val="26"/>
+          <w:szCs w:val="26"/>
+          <w:u w:val="dotted"/>
+          <w:lang w:val="en-US"/>
+        </w:rPr>
+        <w:t>{</w:t>
+      </w:r>
+      <w:proofErr w:type="spellStart"/>
+      <w:r>
+        <w:rPr>
+          <w:b/>
+          <w:sz w:val="26"/>
+          <w:szCs w:val="26"/>
+          <w:u w:val="dotted"/>
+          <w:lang w:val="en-US"/>
+        </w:rPr>
+        <w:t>par_value</w:t>
+      </w:r>
+      <w:proofErr w:type="spellEnd"/>
+      <w:r>
+        <w:rPr>
+          <w:b/>
+          <w:sz w:val="26"/>
+          <w:szCs w:val="26"/>
+          <w:u w:val="dotted"/>
+          <w:lang w:val="en-US"/>
+        </w:rPr>
+        <w:t>}</w:t>
       </w:r>
       <w:r>
         <w:rPr>
@@ -272,8 +352,11 @@
         </w:rPr>
         <w:t xml:space="preserve"> </w:t>
       </w:r>
-      <w:r>
-        <w:rPr>
+      <w:bookmarkStart w:id="0" w:name="_GoBack"/>
+      <w:r>
+        <w:rPr>
+          <w:sz w:val="26"/>
+          <w:szCs w:val="26"/>
           <w:u w:val="dotted"/>
           <w:lang w:val="en-US"/>
         </w:rPr>
@@ -281,6 +364,8 @@
       </w:r>
       <w:r>
         <w:rPr>
+          <w:sz w:val="26"/>
+          <w:szCs w:val="26"/>
           <w:u w:val="dotted"/>
           <w:lang w:val="en-US"/>
         </w:rPr>
@@ -293,6 +378,7 @@
         </w:rPr>
         <w:t xml:space="preserve"> </w:t>
       </w:r>
+      <w:bookmarkEnd w:id="0"/>
       <w:r>
         <w:rPr>
           <w:b/>
@@ -349,22 +435,28 @@
       </w:r>
       <w:r>
         <w:rPr>
+          <w:sz w:val="26"/>
+          <w:szCs w:val="26"/>
           <w:u w:val="dotted"/>
           <w:lang w:val="en-US"/>
         </w:rPr>
         <w:t>{</w:t>
       </w:r>
-      <w:r>
-        <w:rPr>
+      <w:proofErr w:type="spellStart"/>
+      <w:r>
+        <w:rPr>
+          <w:sz w:val="26"/>
+          <w:szCs w:val="26"/>
           <w:u w:val="dotted"/>
           <w:lang w:val="en-US"/>
         </w:rPr>
         <w:t>shares_word</w:t>
       </w:r>
-      <w:bookmarkStart w:id="0" w:name="_GoBack"/>
-      <w:bookmarkEnd w:id="0"/>
-      <w:r>
-        <w:rPr>
+      <w:proofErr w:type="spellEnd"/>
+      <w:r>
+        <w:rPr>
+          <w:sz w:val="26"/>
+          <w:szCs w:val="26"/>
           <w:u w:val="dotted"/>
           <w:lang w:val="en-US"/>
         </w:rPr>
@@ -372,6 +464,8 @@
       </w:r>
       <w:r>
         <w:rPr>
+          <w:sz w:val="26"/>
+          <w:szCs w:val="26"/>
           <w:u w:val="dotted"/>
           <w:lang w:val="en-US"/>
         </w:rPr>
@@ -379,6 +473,8 @@
       </w:r>
       <w:r>
         <w:rPr>
+          <w:sz w:val="26"/>
+          <w:szCs w:val="26"/>
           <w:u w:val="dotted"/>
           <w:lang w:val="en-US"/>
         </w:rPr>
@@ -386,6 +482,8 @@
       </w:r>
       <w:r>
         <w:rPr>
+          <w:sz w:val="26"/>
+          <w:szCs w:val="26"/>
           <w:u w:val="dotted"/>
           <w:lang w:val="en-US"/>
         </w:rPr>
@@ -415,13 +513,31 @@
         <w:rPr>
           <w:lang w:val="en-US"/>
         </w:rPr>
-        <w:t xml:space="preserve"> {price</w:t>
-      </w:r>
-      <w:r>
-        <w:rPr>
-          <w:lang w:val="en-US"/>
-        </w:rPr>
-        <w:t xml:space="preserve">} </w:t>
+        <w:t xml:space="preserve"> </w:t>
+      </w:r>
+      <w:r>
+        <w:rPr>
+          <w:sz w:val="26"/>
+          <w:szCs w:val="26"/>
+          <w:u w:val="dotted"/>
+          <w:lang w:val="en-US"/>
+        </w:rPr>
+        <w:t>{price</w:t>
+      </w:r>
+      <w:r>
+        <w:rPr>
+          <w:sz w:val="26"/>
+          <w:szCs w:val="26"/>
+          <w:u w:val="dotted"/>
+          <w:lang w:val="en-US"/>
+        </w:rPr>
+        <w:t>}</w:t>
+      </w:r>
+      <w:r>
+        <w:rPr>
+          <w:lang w:val="en-US"/>
+        </w:rPr>
+        <w:t xml:space="preserve"> </w:t>
       </w:r>
       <w:r>
         <w:rPr>
@@ -1095,10 +1211,20 @@
               <w:rPr>
                 <w:lang w:val="en-US"/>
               </w:rPr>
-              <w:t xml:space="preserve"> {</w:t>
-            </w:r>
-            <w:r>
-              <w:rPr>
+              <w:t xml:space="preserve"> </w:t>
+            </w:r>
+            <w:r>
+              <w:rPr>
+                <w:sz w:val="26"/>
+                <w:szCs w:val="26"/>
+                <w:lang w:val="en-US"/>
+              </w:rPr>
+              <w:t>{</w:t>
+            </w:r>
+            <w:r>
+              <w:rPr>
+                <w:sz w:val="26"/>
+                <w:szCs w:val="26"/>
                 <w:u w:val="dotted"/>
                 <w:lang w:val="en-US"/>
               </w:rPr>
@@ -1106,25 +1232,52 @@
             </w:r>
             <w:r>
               <w:rPr>
-                <w:lang w:val="en-US"/>
-              </w:rPr>
-              <w:t xml:space="preserve">} </w:t>
-            </w:r>
+                <w:sz w:val="26"/>
+                <w:szCs w:val="26"/>
+                <w:lang w:val="en-US"/>
+              </w:rPr>
+              <w:t>}</w:t>
+            </w:r>
+            <w:r>
+              <w:rPr>
+                <w:lang w:val="en-US"/>
+              </w:rPr>
+              <w:t xml:space="preserve"> </w:t>
+            </w:r>
+            <w:proofErr w:type="spellStart"/>
             <w:r>
               <w:rPr>
                 <w:b/>
                 <w:lang w:val="en-US"/>
               </w:rPr>
-              <w:t>day of</w:t>
-            </w:r>
-            <w:r>
-              <w:rPr>
-                <w:lang w:val="en-US"/>
-              </w:rPr>
-              <w:t xml:space="preserve"> {</w:t>
-            </w:r>
-            <w:r>
-              <w:rPr>
+              <w:t>day</w:t>
+            </w:r>
+            <w:proofErr w:type="spellEnd"/>
+            <w:r>
+              <w:rPr>
+                <w:b/>
+                <w:lang w:val="en-US"/>
+              </w:rPr>
+              <w:t xml:space="preserve"> of</w:t>
+            </w:r>
+            <w:r>
+              <w:rPr>
+                <w:lang w:val="en-US"/>
+              </w:rPr>
+              <w:t xml:space="preserve"> </w:t>
+            </w:r>
+            <w:r>
+              <w:rPr>
+                <w:sz w:val="26"/>
+                <w:szCs w:val="26"/>
+                <w:lang w:val="en-US"/>
+              </w:rPr>
+              <w:t>{</w:t>
+            </w:r>
+            <w:r>
+              <w:rPr>
+                <w:sz w:val="26"/>
+                <w:szCs w:val="26"/>
                 <w:u w:val="dotted"/>
                 <w:lang w:val="en-US"/>
               </w:rPr>
@@ -1132,12 +1285,16 @@
             </w:r>
             <w:r>
               <w:rPr>
+                <w:sz w:val="26"/>
+                <w:szCs w:val="26"/>
                 <w:lang w:val="en-US"/>
               </w:rPr>
               <w:t>} {</w:t>
             </w:r>
             <w:r>
               <w:rPr>
+                <w:sz w:val="26"/>
+                <w:szCs w:val="26"/>
                 <w:u w:val="dotted"/>
                 <w:lang w:val="en-US"/>
               </w:rPr>
@@ -1145,6 +1302,8 @@
             </w:r>
             <w:r>
               <w:rPr>
+                <w:sz w:val="26"/>
+                <w:szCs w:val="26"/>
                 <w:lang w:val="en-US"/>
               </w:rPr>
               <w:t>}</w:t>

</xml_diff>